<commit_message>
types of version controll sytem
</commit_message>
<xml_diff>
--- a/Git_Agenda.docx
+++ b/Git_Agenda.docx
@@ -44,17 +44,7 @@
           <w:szCs w:val="24"/>
           <w:shd w:val="clear" w:color="auto" w:fill="D3E3FD"/>
         </w:rPr>
-        <w:t>Global Information Tracker</w:t>
-      </w:r>
-      <w:r>
-        <w:rPr>
-          <w:rFonts w:ascii="Arial" w:hAnsi="Arial" w:cs="Arial"/>
-          <w:color w:val="040C28"/>
-          <w:sz w:val="24"/>
-          <w:szCs w:val="24"/>
-          <w:shd w:val="clear" w:color="auto" w:fill="D3E3FD"/>
-        </w:rPr>
-        <w:t>”</w:t>
+        <w:t>Global Information Tracker”</w:t>
       </w:r>
       <w:r>
         <w:rPr>
@@ -741,6 +731,9 @@
         <w:shd w:val="clear" w:color="auto" w:fill="FFFFFF"/>
         <w:spacing w:before="0" w:beforeAutospacing="0" w:after="0" w:afterAutospacing="0" w:line="330" w:lineRule="atLeast"/>
       </w:pPr>
+      <w:r>
+        <w:t xml:space="preserve">Distribute VCS:- </w:t>
+      </w:r>
       <w:bookmarkStart w:id="0" w:name="_GoBack"/>
       <w:bookmarkEnd w:id="0"/>
     </w:p>

</xml_diff>

<commit_message>
add the extra files
</commit_message>
<xml_diff>
--- a/Git_Agenda.docx
+++ b/Git_Agenda.docx
@@ -732,10 +732,32 @@
         <w:spacing w:before="0" w:beforeAutospacing="0" w:after="0" w:afterAutospacing="0" w:line="330" w:lineRule="atLeast"/>
       </w:pPr>
       <w:r>
-        <w:t xml:space="preserve">Distribute VCS:- </w:t>
-      </w:r>
-      <w:r>
-        <w:t xml:space="preserve"> this one of the file send to feature branch to using developed </w:t>
+        <w:t xml:space="preserve">Distribute </w:t>
+      </w:r>
+      <w:proofErr w:type="gramStart"/>
+      <w:r>
+        <w:t>VCS:-</w:t>
+      </w:r>
+      <w:proofErr w:type="gramEnd"/>
+      <w:r>
+        <w:t xml:space="preserve"> </w:t>
+      </w:r>
+      <w:r>
+        <w:t xml:space="preserve"> </w:t>
+      </w:r>
+    </w:p>
+    <w:p>
+      <w:pPr>
+        <w:pStyle w:val="pzpzlf"/>
+        <w:numPr>
+          <w:ilvl w:val="0"/>
+          <w:numId w:val="2"/>
+        </w:numPr>
+        <w:shd w:val="clear" w:color="auto" w:fill="FFFFFF"/>
+        <w:spacing w:before="0" w:beforeAutospacing="0" w:after="0" w:afterAutospacing="0" w:line="330" w:lineRule="atLeast"/>
+      </w:pPr>
+      <w:r>
+        <w:t xml:space="preserve">All files </w:t>
       </w:r>
       <w:bookmarkStart w:id="0" w:name="_GoBack"/>
       <w:bookmarkEnd w:id="0"/>

</xml_diff>